<commit_message>
Modification et formulation des User Stories
</commit_message>
<xml_diff>
--- a/UserStories.docx
+++ b/UserStories.docx
@@ -30,16 +30,8 @@
         <w:rPr>
           <w:lang w:val="fr-FR"/>
         </w:rPr>
-        <w:t xml:space="preserve">Séparation </w:t>
-      </w:r>
-      <w:proofErr w:type="spellStart"/>
-      <w:r>
-        <w:rPr>
-          <w:lang w:val="fr-FR"/>
-        </w:rPr>
-        <w:t>ecran</w:t>
-      </w:r>
-      <w:proofErr w:type="spellEnd"/>
+        <w:t>Séparation ecran</w:t>
+      </w:r>
     </w:p>
     <w:p>
       <w:pPr>
@@ -108,19 +100,11 @@
           <w:lang w:val="fr-FR"/>
         </w:rPr>
       </w:pPr>
-      <w:proofErr w:type="gramStart"/>
-      <w:r>
-        <w:rPr>
-          <w:lang w:val="fr-FR"/>
-        </w:rPr>
-        <w:t>interface</w:t>
-      </w:r>
-      <w:proofErr w:type="gramEnd"/>
-      <w:r>
-        <w:rPr>
-          <w:lang w:val="fr-FR"/>
-        </w:rPr>
-        <w:t xml:space="preserve"> en plus</w:t>
+      <w:r>
+        <w:rPr>
+          <w:lang w:val="fr-FR"/>
+        </w:rPr>
+        <w:t>interface en plus</w:t>
       </w:r>
     </w:p>
     <w:p>
@@ -134,35 +118,11 @@
           <w:lang w:val="fr-FR"/>
         </w:rPr>
       </w:pPr>
-      <w:proofErr w:type="spellStart"/>
-      <w:proofErr w:type="gramStart"/>
-      <w:r>
-        <w:rPr>
-          <w:lang w:val="fr-FR"/>
-        </w:rPr>
-        <w:t>regler</w:t>
-      </w:r>
-      <w:proofErr w:type="spellEnd"/>
-      <w:proofErr w:type="gramEnd"/>
-      <w:r>
-        <w:rPr>
-          <w:lang w:val="fr-FR"/>
-        </w:rPr>
-        <w:t xml:space="preserve"> la </w:t>
-      </w:r>
-      <w:proofErr w:type="spellStart"/>
-      <w:r>
-        <w:rPr>
-          <w:lang w:val="fr-FR"/>
-        </w:rPr>
-        <w:t>frequence</w:t>
-      </w:r>
-      <w:proofErr w:type="spellEnd"/>
-      <w:r>
-        <w:rPr>
-          <w:lang w:val="fr-FR"/>
-        </w:rPr>
-        <w:t xml:space="preserve"> </w:t>
+      <w:r>
+        <w:rPr>
+          <w:lang w:val="fr-FR"/>
+        </w:rPr>
+        <w:t xml:space="preserve">regler la frequence </w:t>
       </w:r>
     </w:p>
     <w:p>
@@ -176,14 +136,12 @@
           <w:lang w:val="fr-FR"/>
         </w:rPr>
       </w:pPr>
-      <w:proofErr w:type="gramStart"/>
       <w:r>
         <w:rPr>
           <w:lang w:val="fr-FR"/>
         </w:rPr>
         <w:t>design</w:t>
       </w:r>
-      <w:proofErr w:type="gramEnd"/>
     </w:p>
     <w:p>
       <w:pPr>
@@ -196,23 +154,19 @@
           <w:lang w:val="fr-FR"/>
         </w:rPr>
       </w:pPr>
-      <w:proofErr w:type="gramStart"/>
       <w:r>
         <w:rPr>
           <w:lang w:val="fr-FR"/>
         </w:rPr>
         <w:t>minuteur</w:t>
       </w:r>
-      <w:proofErr w:type="gramEnd"/>
-    </w:p>
-    <w:p>
-      <w:pPr>
-        <w:rPr>
-          <w:lang w:val="fr-FR"/>
-        </w:rPr>
-      </w:pPr>
-      <w:bookmarkStart w:id="0" w:name="_GoBack"/>
-      <w:bookmarkEnd w:id="0"/>
+    </w:p>
+    <w:p>
+      <w:pPr>
+        <w:rPr>
+          <w:lang w:val="fr-FR"/>
+        </w:rPr>
+      </w:pPr>
     </w:p>
     <w:p>
       <w:pPr>
@@ -301,21 +255,11 @@
           <w:lang w:val="fr-FR"/>
         </w:rPr>
       </w:pPr>
-      <w:proofErr w:type="spellStart"/>
-      <w:proofErr w:type="gramStart"/>
-      <w:r>
-        <w:rPr>
-          <w:lang w:val="fr-FR"/>
-        </w:rPr>
-        <w:t>am</w:t>
-      </w:r>
-      <w:proofErr w:type="spellEnd"/>
-      <w:proofErr w:type="gramEnd"/>
-      <w:r>
-        <w:rPr>
-          <w:lang w:val="fr-FR"/>
-        </w:rPr>
-        <w:t xml:space="preserve">/pm </w:t>
+      <w:r>
+        <w:rPr>
+          <w:lang w:val="fr-FR"/>
+        </w:rPr>
+        <w:t xml:space="preserve">am/pm </w:t>
       </w:r>
       <w:r>
         <w:rPr>
@@ -343,19 +287,11 @@
           <w:lang w:val="fr-FR"/>
         </w:rPr>
       </w:pPr>
-      <w:proofErr w:type="gramStart"/>
-      <w:r>
-        <w:rPr>
-          <w:lang w:val="fr-FR"/>
-        </w:rPr>
-        <w:t>choix</w:t>
-      </w:r>
-      <w:proofErr w:type="gramEnd"/>
-      <w:r>
-        <w:rPr>
-          <w:lang w:val="fr-FR"/>
-        </w:rPr>
-        <w:t xml:space="preserve"> de sons pour les alarmes et le tictac</w:t>
+      <w:r>
+        <w:rPr>
+          <w:lang w:val="fr-FR"/>
+        </w:rPr>
+        <w:t>choix de sons pour les alarmes et le tictac</w:t>
       </w:r>
     </w:p>
     <w:p>
@@ -369,19 +305,11 @@
           <w:lang w:val="fr-FR"/>
         </w:rPr>
       </w:pPr>
-      <w:proofErr w:type="gramStart"/>
-      <w:r>
-        <w:rPr>
-          <w:lang w:val="fr-FR"/>
-        </w:rPr>
-        <w:t>avec</w:t>
-      </w:r>
-      <w:proofErr w:type="gramEnd"/>
-      <w:r>
-        <w:rPr>
-          <w:lang w:val="fr-FR"/>
-        </w:rPr>
-        <w:t xml:space="preserve"> un menu ?</w:t>
+      <w:r>
+        <w:rPr>
+          <w:lang w:val="fr-FR"/>
+        </w:rPr>
+        <w:t>avec un menu ?</w:t>
       </w:r>
     </w:p>
     <w:p>
@@ -405,7 +333,6 @@
           <w:lang w:val="fr-FR"/>
         </w:rPr>
       </w:pPr>
-      <w:proofErr w:type="gramStart"/>
       <w:r>
         <w:rPr>
           <w:highlight w:val="yellow"/>
@@ -418,15 +345,7 @@
           <w:highlight w:val="yellow"/>
           <w:lang w:val="fr-FR"/>
         </w:rPr>
-        <w:t>hoix</w:t>
-      </w:r>
-      <w:proofErr w:type="gramEnd"/>
-      <w:r>
-        <w:rPr>
-          <w:highlight w:val="yellow"/>
-          <w:lang w:val="fr-FR"/>
-        </w:rPr>
-        <w:t xml:space="preserve"> de l’adap</w:t>
+        <w:t>hoix de l’adap</w:t>
       </w:r>
       <w:r>
         <w:rPr>
@@ -448,34 +367,25 @@
           <w:lang w:val="fr-FR"/>
         </w:rPr>
       </w:pPr>
-      <w:proofErr w:type="gramStart"/>
       <w:r>
         <w:rPr>
           <w:highlight w:val="yellow"/>
           <w:lang w:val="fr-FR"/>
         </w:rPr>
-        <w:t>quand</w:t>
-      </w:r>
-      <w:proofErr w:type="gramEnd"/>
+        <w:t xml:space="preserve">quand on agrandit la </w:t>
+      </w:r>
       <w:r>
         <w:rPr>
           <w:highlight w:val="yellow"/>
           <w:lang w:val="fr-FR"/>
         </w:rPr>
-        <w:t xml:space="preserve"> on agrandit la </w:t>
+        <w:t>fenêtre</w:t>
       </w:r>
       <w:r>
         <w:rPr>
           <w:highlight w:val="yellow"/>
           <w:lang w:val="fr-FR"/>
         </w:rPr>
-        <w:t>fenêtre</w:t>
-      </w:r>
-      <w:r>
-        <w:rPr>
-          <w:highlight w:val="yellow"/>
-          <w:lang w:val="fr-FR"/>
-        </w:rPr>
         <w:t xml:space="preserve"> la montre s’agrandit aussi</w:t>
       </w:r>
     </w:p>
@@ -492,19 +402,11 @@
           <w:lang w:val="fr-FR"/>
         </w:rPr>
       </w:pPr>
-      <w:proofErr w:type="gramStart"/>
-      <w:r>
-        <w:rPr>
-          <w:lang w:val="fr-FR"/>
-        </w:rPr>
-        <w:t>faire</w:t>
-      </w:r>
-      <w:proofErr w:type="gramEnd"/>
-      <w:r>
-        <w:rPr>
-          <w:lang w:val="fr-FR"/>
-        </w:rPr>
-        <w:t xml:space="preserve"> un code lisible</w:t>
+      <w:r>
+        <w:rPr>
+          <w:lang w:val="fr-FR"/>
+        </w:rPr>
+        <w:t>faire un code lisible</w:t>
       </w:r>
     </w:p>
     <w:p>
@@ -518,19 +420,11 @@
           <w:lang w:val="fr-FR"/>
         </w:rPr>
       </w:pPr>
-      <w:proofErr w:type="gramStart"/>
-      <w:r>
-        <w:rPr>
-          <w:lang w:val="fr-FR"/>
-        </w:rPr>
-        <w:t>pas</w:t>
-      </w:r>
-      <w:proofErr w:type="gramEnd"/>
-      <w:r>
-        <w:rPr>
-          <w:lang w:val="fr-FR"/>
-        </w:rPr>
-        <w:t xml:space="preserve"> de spaghetti code</w:t>
+      <w:r>
+        <w:rPr>
+          <w:lang w:val="fr-FR"/>
+        </w:rPr>
+        <w:t>pas de spaghetti code</w:t>
       </w:r>
     </w:p>
     <w:p>
@@ -544,47 +438,31 @@
           <w:lang w:val="fr-FR"/>
         </w:rPr>
       </w:pPr>
-      <w:proofErr w:type="gramStart"/>
-      <w:r>
-        <w:rPr>
-          <w:lang w:val="fr-FR"/>
-        </w:rPr>
-        <w:t>mettre</w:t>
-      </w:r>
-      <w:proofErr w:type="gramEnd"/>
-      <w:r>
-        <w:rPr>
-          <w:lang w:val="fr-FR"/>
-        </w:rPr>
-        <w:t xml:space="preserve"> des commentaires</w:t>
-      </w:r>
-    </w:p>
-    <w:p>
-      <w:pPr>
-        <w:rPr>
-          <w:lang w:val="fr-FR"/>
-        </w:rPr>
-      </w:pPr>
-    </w:p>
-    <w:p>
-      <w:pPr>
-        <w:rPr>
-          <w:lang w:val="fr-FR"/>
-        </w:rPr>
-      </w:pPr>
-      <w:proofErr w:type="gramStart"/>
-      <w:r>
-        <w:rPr>
-          <w:lang w:val="fr-FR"/>
-        </w:rPr>
-        <w:t>mettre</w:t>
-      </w:r>
-      <w:proofErr w:type="gramEnd"/>
-      <w:r>
-        <w:rPr>
-          <w:lang w:val="fr-FR"/>
-        </w:rPr>
-        <w:t xml:space="preserve"> en pause la montre et l’allumer</w:t>
+      <w:r>
+        <w:rPr>
+          <w:lang w:val="fr-FR"/>
+        </w:rPr>
+        <w:t>mettre des commentaires</w:t>
+      </w:r>
+    </w:p>
+    <w:p>
+      <w:pPr>
+        <w:rPr>
+          <w:lang w:val="fr-FR"/>
+        </w:rPr>
+      </w:pPr>
+    </w:p>
+    <w:p>
+      <w:pPr>
+        <w:rPr>
+          <w:lang w:val="fr-FR"/>
+        </w:rPr>
+      </w:pPr>
+      <w:r>
+        <w:rPr>
+          <w:lang w:val="fr-FR"/>
+        </w:rPr>
+        <w:t>mettre en pause la montre et l’allumer</w:t>
       </w:r>
     </w:p>
     <w:p>
@@ -598,47 +476,31 @@
           <w:lang w:val="fr-FR"/>
         </w:rPr>
       </w:pPr>
-      <w:proofErr w:type="gramStart"/>
-      <w:r>
-        <w:rPr>
-          <w:lang w:val="fr-FR"/>
-        </w:rPr>
-        <w:t>avec</w:t>
-      </w:r>
-      <w:proofErr w:type="gramEnd"/>
-      <w:r>
-        <w:rPr>
-          <w:lang w:val="fr-FR"/>
-        </w:rPr>
-        <w:t xml:space="preserve"> un bouton ?</w:t>
-      </w:r>
-    </w:p>
-    <w:p>
-      <w:pPr>
-        <w:rPr>
-          <w:lang w:val="fr-FR"/>
-        </w:rPr>
-      </w:pPr>
-    </w:p>
-    <w:p>
-      <w:pPr>
-        <w:rPr>
-          <w:lang w:val="fr-FR"/>
-        </w:rPr>
-      </w:pPr>
-      <w:proofErr w:type="gramStart"/>
-      <w:r>
-        <w:rPr>
-          <w:lang w:val="fr-FR"/>
-        </w:rPr>
-        <w:t>affichage</w:t>
-      </w:r>
-      <w:proofErr w:type="gramEnd"/>
-      <w:r>
-        <w:rPr>
-          <w:lang w:val="fr-FR"/>
-        </w:rPr>
-        <w:t xml:space="preserve"> de plusieurs montres</w:t>
+      <w:r>
+        <w:rPr>
+          <w:lang w:val="fr-FR"/>
+        </w:rPr>
+        <w:t>avec un bouton ?</w:t>
+      </w:r>
+    </w:p>
+    <w:p>
+      <w:pPr>
+        <w:rPr>
+          <w:lang w:val="fr-FR"/>
+        </w:rPr>
+      </w:pPr>
+    </w:p>
+    <w:p>
+      <w:pPr>
+        <w:rPr>
+          <w:lang w:val="fr-FR"/>
+        </w:rPr>
+      </w:pPr>
+      <w:r>
+        <w:rPr>
+          <w:lang w:val="fr-FR"/>
+        </w:rPr>
+        <w:t>affichage de plusieurs montres</w:t>
       </w:r>
     </w:p>
     <w:p>
@@ -652,19 +514,11 @@
           <w:lang w:val="fr-FR"/>
         </w:rPr>
       </w:pPr>
-      <w:proofErr w:type="gramStart"/>
-      <w:r>
-        <w:rPr>
-          <w:lang w:val="fr-FR"/>
-        </w:rPr>
-        <w:t>dupliquer</w:t>
-      </w:r>
-      <w:proofErr w:type="gramEnd"/>
-      <w:r>
-        <w:rPr>
-          <w:lang w:val="fr-FR"/>
-        </w:rPr>
-        <w:t xml:space="preserve"> les interfaces </w:t>
+      <w:r>
+        <w:rPr>
+          <w:lang w:val="fr-FR"/>
+        </w:rPr>
+        <w:t xml:space="preserve">dupliquer les interfaces </w:t>
       </w:r>
     </w:p>
     <w:p>
@@ -678,19 +532,11 @@
           <w:lang w:val="fr-FR"/>
         </w:rPr>
       </w:pPr>
-      <w:proofErr w:type="gramStart"/>
-      <w:r>
-        <w:rPr>
-          <w:lang w:val="fr-FR"/>
-        </w:rPr>
-        <w:t>configurer</w:t>
-      </w:r>
-      <w:proofErr w:type="gramEnd"/>
-      <w:r>
-        <w:rPr>
-          <w:lang w:val="fr-FR"/>
-        </w:rPr>
-        <w:t xml:space="preserve"> les interfaces </w:t>
+      <w:r>
+        <w:rPr>
+          <w:lang w:val="fr-FR"/>
+        </w:rPr>
+        <w:t xml:space="preserve">configurer les interfaces </w:t>
       </w:r>
       <w:r>
         <w:rPr>
@@ -718,19 +564,11 @@
           <w:lang w:val="fr-FR"/>
         </w:rPr>
       </w:pPr>
-      <w:proofErr w:type="gramStart"/>
-      <w:r>
-        <w:rPr>
-          <w:lang w:val="fr-FR"/>
-        </w:rPr>
-        <w:t>enregistrer</w:t>
-      </w:r>
-      <w:proofErr w:type="gramEnd"/>
-      <w:r>
-        <w:rPr>
-          <w:lang w:val="fr-FR"/>
-        </w:rPr>
-        <w:t xml:space="preserve"> les modif</w:t>
+      <w:r>
+        <w:rPr>
+          <w:lang w:val="fr-FR"/>
+        </w:rPr>
+        <w:t>enregistrer les modif</w:t>
       </w:r>
       <w:r>
         <w:rPr>
@@ -776,19 +614,11 @@
           <w:lang w:val="fr-FR"/>
         </w:rPr>
       </w:pPr>
-      <w:proofErr w:type="gramStart"/>
-      <w:r>
-        <w:rPr>
-          <w:lang w:val="fr-FR"/>
-        </w:rPr>
-        <w:t>système</w:t>
-      </w:r>
-      <w:proofErr w:type="gramEnd"/>
-      <w:r>
-        <w:rPr>
-          <w:lang w:val="fr-FR"/>
-        </w:rPr>
-        <w:t xml:space="preserve"> de favoris</w:t>
+      <w:r>
+        <w:rPr>
+          <w:lang w:val="fr-FR"/>
+        </w:rPr>
+        <w:t>système de favoris</w:t>
       </w:r>
     </w:p>
     <w:p>
@@ -802,19 +632,11 @@
           <w:lang w:val="fr-FR"/>
         </w:rPr>
       </w:pPr>
-      <w:proofErr w:type="gramStart"/>
-      <w:r>
-        <w:rPr>
-          <w:lang w:val="fr-FR"/>
-        </w:rPr>
-        <w:t>avec</w:t>
-      </w:r>
-      <w:proofErr w:type="gramEnd"/>
-      <w:r>
-        <w:rPr>
-          <w:lang w:val="fr-FR"/>
-        </w:rPr>
-        <w:t xml:space="preserve"> des slots</w:t>
+      <w:r>
+        <w:rPr>
+          <w:lang w:val="fr-FR"/>
+        </w:rPr>
+        <w:t>avec des slots</w:t>
       </w:r>
     </w:p>
     <w:p>
@@ -846,56 +668,32 @@
           <w:lang w:val="fr-FR"/>
         </w:rPr>
       </w:pPr>
-      <w:proofErr w:type="gramStart"/>
-      <w:r>
-        <w:rPr>
-          <w:lang w:val="fr-FR"/>
-        </w:rPr>
-        <w:t>création</w:t>
-      </w:r>
-      <w:proofErr w:type="gramEnd"/>
-      <w:r>
-        <w:rPr>
-          <w:lang w:val="fr-FR"/>
-        </w:rPr>
-        <w:t xml:space="preserve"> d’un objet config que l’on pourrait modifier et écraser</w:t>
-      </w:r>
-    </w:p>
-    <w:p>
-      <w:pPr>
-        <w:rPr>
-          <w:lang w:val="fr-FR"/>
-        </w:rPr>
-      </w:pPr>
-    </w:p>
-    <w:p>
-      <w:pPr>
-        <w:rPr>
-          <w:lang w:val="fr-FR"/>
-        </w:rPr>
-      </w:pPr>
-      <w:proofErr w:type="gramStart"/>
-      <w:r>
-        <w:rPr>
-          <w:lang w:val="fr-FR"/>
-        </w:rPr>
-        <w:t>choix</w:t>
-      </w:r>
-      <w:proofErr w:type="gramEnd"/>
-      <w:r>
-        <w:rPr>
-          <w:lang w:val="fr-FR"/>
-        </w:rPr>
-        <w:t xml:space="preserve"> digital/</w:t>
-      </w:r>
-      <w:proofErr w:type="spellStart"/>
-      <w:r>
-        <w:rPr>
-          <w:lang w:val="fr-FR"/>
-        </w:rPr>
-        <w:t>analog</w:t>
-      </w:r>
-      <w:proofErr w:type="spellEnd"/>
+      <w:r>
+        <w:rPr>
+          <w:lang w:val="fr-FR"/>
+        </w:rPr>
+        <w:t>création d’un objet config que l’on pourrait modifier et écraser</w:t>
+      </w:r>
+    </w:p>
+    <w:p>
+      <w:pPr>
+        <w:rPr>
+          <w:lang w:val="fr-FR"/>
+        </w:rPr>
+      </w:pPr>
+    </w:p>
+    <w:p>
+      <w:pPr>
+        <w:rPr>
+          <w:lang w:val="fr-FR"/>
+        </w:rPr>
+      </w:pPr>
+      <w:r>
+        <w:rPr>
+          <w:lang w:val="fr-FR"/>
+        </w:rPr>
+        <w:t>choix digital/analog</w:t>
+      </w:r>
     </w:p>
     <w:p>
       <w:pPr>
@@ -908,62 +706,32 @@
           <w:lang w:val="fr-FR"/>
         </w:rPr>
       </w:pPr>
-      <w:proofErr w:type="gramStart"/>
-      <w:r>
-        <w:rPr>
-          <w:lang w:val="fr-FR"/>
-        </w:rPr>
-        <w:t>animation</w:t>
-      </w:r>
-      <w:proofErr w:type="gramEnd"/>
-      <w:r>
-        <w:rPr>
-          <w:lang w:val="fr-FR"/>
-        </w:rPr>
-        <w:t xml:space="preserve"> des aiguilles</w:t>
-      </w:r>
-    </w:p>
-    <w:p>
-      <w:pPr>
-        <w:rPr>
-          <w:lang w:val="fr-FR"/>
-        </w:rPr>
-      </w:pPr>
-    </w:p>
-    <w:p>
-      <w:pPr>
-        <w:rPr>
-          <w:lang w:val="fr-FR"/>
-        </w:rPr>
-      </w:pPr>
-      <w:proofErr w:type="gramStart"/>
+      <w:r>
+        <w:rPr>
+          <w:lang w:val="fr-FR"/>
+        </w:rPr>
+        <w:t>animation des aiguilles</w:t>
+      </w:r>
+    </w:p>
+    <w:p>
+      <w:pPr>
+        <w:rPr>
+          <w:lang w:val="fr-FR"/>
+        </w:rPr>
+      </w:pPr>
+    </w:p>
+    <w:p>
+      <w:pPr>
+        <w:rPr>
+          <w:lang w:val="fr-FR"/>
+        </w:rPr>
+      </w:pPr>
       <w:r>
         <w:rPr>
           <w:lang w:val="fr-FR"/>
         </w:rPr>
         <w:lastRenderedPageBreak/>
-        <w:t>faire</w:t>
-      </w:r>
-      <w:proofErr w:type="gramEnd"/>
-      <w:r>
-        <w:rPr>
-          <w:lang w:val="fr-FR"/>
-        </w:rPr>
-        <w:t xml:space="preserve"> un </w:t>
-      </w:r>
-      <w:proofErr w:type="spellStart"/>
-      <w:r>
-        <w:rPr>
-          <w:lang w:val="fr-FR"/>
-        </w:rPr>
-        <w:t>uml</w:t>
-      </w:r>
-      <w:proofErr w:type="spellEnd"/>
-      <w:r>
-        <w:rPr>
-          <w:lang w:val="fr-FR"/>
-        </w:rPr>
-        <w:t xml:space="preserve"> de qualité</w:t>
+        <w:t>faire un uml de qualité</w:t>
       </w:r>
     </w:p>
     <w:p>
@@ -977,19 +745,11 @@
           <w:lang w:val="fr-FR"/>
         </w:rPr>
       </w:pPr>
-      <w:proofErr w:type="gramStart"/>
-      <w:r>
-        <w:rPr>
-          <w:lang w:val="fr-FR"/>
-        </w:rPr>
-        <w:t>implique</w:t>
-      </w:r>
-      <w:proofErr w:type="gramEnd"/>
-      <w:r>
-        <w:rPr>
-          <w:lang w:val="fr-FR"/>
-        </w:rPr>
-        <w:t xml:space="preserve"> des classes bien départagées</w:t>
+      <w:r>
+        <w:rPr>
+          <w:lang w:val="fr-FR"/>
+        </w:rPr>
+        <w:t>implique des classes bien départagées</w:t>
       </w:r>
     </w:p>
     <w:p>
@@ -1003,19 +763,11 @@
           <w:lang w:val="fr-FR"/>
         </w:rPr>
       </w:pPr>
-      <w:proofErr w:type="gramStart"/>
-      <w:r>
-        <w:rPr>
-          <w:lang w:val="fr-FR"/>
-        </w:rPr>
-        <w:t>un</w:t>
-      </w:r>
-      <w:proofErr w:type="gramEnd"/>
-      <w:r>
-        <w:rPr>
-          <w:lang w:val="fr-FR"/>
-        </w:rPr>
-        <w:t xml:space="preserve"> main qui </w:t>
+      <w:r>
+        <w:rPr>
+          <w:lang w:val="fr-FR"/>
+        </w:rPr>
+        <w:t xml:space="preserve">un main qui </w:t>
       </w:r>
       <w:r>
         <w:rPr>
@@ -1030,6 +782,300 @@
           <w:lang w:val="fr-FR"/>
         </w:rPr>
       </w:pPr>
+    </w:p>
+    <w:p>
+      <w:pPr>
+        <w:rPr>
+          <w:lang w:val="fr-FR"/>
+        </w:rPr>
+      </w:pPr>
+    </w:p>
+    <w:p>
+      <w:pPr>
+        <w:rPr>
+          <w:lang w:val="fr-FR"/>
+        </w:rPr>
+      </w:pPr>
+      <w:r>
+        <w:rPr>
+          <w:lang w:val="fr-FR"/>
+        </w:rPr>
+        <w:t>En tant qu’utilisateur j’aimerais pouvoir regarder la montre et qu’elle m’affiche l’heure exacte</w:t>
+      </w:r>
+    </w:p>
+    <w:p>
+      <w:pPr>
+        <w:rPr>
+          <w:lang w:val="fr-FR"/>
+        </w:rPr>
+      </w:pPr>
+    </w:p>
+    <w:p>
+      <w:pPr>
+        <w:rPr>
+          <w:lang w:val="fr-FR"/>
+        </w:rPr>
+      </w:pPr>
+      <w:r>
+        <w:rPr>
+          <w:lang w:val="fr-FR"/>
+        </w:rPr>
+        <w:t>En tant qu’utilisateur j’aimerais pouvoir</w:t>
+      </w:r>
+      <w:r>
+        <w:rPr>
+          <w:lang w:val="fr-FR"/>
+        </w:rPr>
+        <w:t xml:space="preserve"> arrêter</w:t>
+      </w:r>
+      <w:r>
+        <w:rPr>
+          <w:lang w:val="fr-FR"/>
+        </w:rPr>
+        <w:t xml:space="preserve"> et la lancer (start and stop)</w:t>
+      </w:r>
+      <w:r>
+        <w:rPr>
+          <w:lang w:val="fr-FR"/>
+        </w:rPr>
+        <w:t xml:space="preserve"> la montre </w:t>
+      </w:r>
+    </w:p>
+    <w:p>
+      <w:pPr>
+        <w:rPr>
+          <w:lang w:val="fr-FR"/>
+        </w:rPr>
+      </w:pPr>
+    </w:p>
+    <w:p>
+      <w:pPr>
+        <w:rPr>
+          <w:lang w:val="fr-FR"/>
+        </w:rPr>
+      </w:pPr>
+      <w:r>
+        <w:rPr>
+          <w:lang w:val="fr-FR"/>
+        </w:rPr>
+        <w:t xml:space="preserve">En tant qu’utilisateur j’aimerais pouvoir </w:t>
+      </w:r>
+      <w:r>
+        <w:rPr>
+          <w:lang w:val="fr-FR"/>
+        </w:rPr>
+        <w:t xml:space="preserve">avoir sur mon écran </w:t>
+      </w:r>
+      <w:r>
+        <w:rPr>
+          <w:lang w:val="fr-FR"/>
+        </w:rPr>
+        <w:t>le fuseau horaire sur lequel je me trouve (ainsi que la date)</w:t>
+      </w:r>
+    </w:p>
+    <w:p>
+      <w:pPr>
+        <w:rPr>
+          <w:lang w:val="fr-FR"/>
+        </w:rPr>
+      </w:pPr>
+    </w:p>
+    <w:p>
+      <w:pPr>
+        <w:rPr>
+          <w:lang w:val="fr-FR"/>
+        </w:rPr>
+      </w:pPr>
+      <w:r>
+        <w:rPr>
+          <w:lang w:val="fr-FR"/>
+        </w:rPr>
+        <w:t xml:space="preserve">En tant qu’utilisateur j’aimerais avoir à ma disposition </w:t>
+      </w:r>
+      <w:r>
+        <w:rPr>
+          <w:lang w:val="fr-FR"/>
+        </w:rPr>
+        <w:t>des designs prédéfinis pour la montre que je pourrais choisir en fonction de mes envies</w:t>
+      </w:r>
+    </w:p>
+    <w:p>
+      <w:pPr>
+        <w:rPr>
+          <w:lang w:val="fr-FR"/>
+        </w:rPr>
+      </w:pPr>
+    </w:p>
+    <w:p>
+      <w:pPr>
+        <w:rPr>
+          <w:lang w:val="fr-FR"/>
+        </w:rPr>
+      </w:pPr>
+      <w:r>
+        <w:rPr>
+          <w:lang w:val="fr-FR"/>
+        </w:rPr>
+        <w:t>En tant qu’utilisateur j’aimerais pouvoir modifier le format horaire de la montre</w:t>
+      </w:r>
+    </w:p>
+    <w:p>
+      <w:pPr>
+        <w:rPr>
+          <w:lang w:val="fr-FR"/>
+        </w:rPr>
+      </w:pPr>
+    </w:p>
+    <w:p>
+      <w:pPr>
+        <w:rPr>
+          <w:lang w:val="fr-FR"/>
+        </w:rPr>
+      </w:pPr>
+      <w:r>
+        <w:rPr>
+          <w:lang w:val="fr-FR"/>
+        </w:rPr>
+        <w:t xml:space="preserve">En tant qu’utilisateur j’aimerais pouvoir </w:t>
+      </w:r>
+      <w:r>
+        <w:rPr>
+          <w:lang w:val="fr-FR"/>
+        </w:rPr>
+        <w:t xml:space="preserve">utiliser un menu afin de choisir le nombre de cadran à afficher </w:t>
+      </w:r>
+      <w:r>
+        <w:rPr>
+          <w:lang w:val="fr-FR"/>
+        </w:rPr>
+        <w:t>et de pouvoir choisir un fuseau horaire pour chacun des cadrans</w:t>
+      </w:r>
+    </w:p>
+    <w:p>
+      <w:pPr>
+        <w:rPr>
+          <w:lang w:val="fr-FR"/>
+        </w:rPr>
+      </w:pPr>
+    </w:p>
+    <w:p>
+      <w:pPr>
+        <w:rPr>
+          <w:lang w:val="fr-FR"/>
+        </w:rPr>
+      </w:pPr>
+      <w:r>
+        <w:rPr>
+          <w:lang w:val="fr-FR"/>
+        </w:rPr>
+        <w:t xml:space="preserve">En tant qu’utilisateur j’aimerais pouvoir sauvegarder ma configuration actuelle de la montre en favoris </w:t>
+      </w:r>
+    </w:p>
+    <w:p>
+      <w:pPr>
+        <w:rPr>
+          <w:lang w:val="fr-FR"/>
+        </w:rPr>
+      </w:pPr>
+    </w:p>
+    <w:p>
+      <w:pPr>
+        <w:rPr>
+          <w:lang w:val="fr-FR"/>
+        </w:rPr>
+      </w:pPr>
+      <w:r>
+        <w:rPr>
+          <w:lang w:val="fr-FR"/>
+        </w:rPr>
+        <w:t>En tant qu’utilisateur j’</w:t>
+      </w:r>
+      <w:r>
+        <w:rPr>
+          <w:lang w:val="fr-FR"/>
+        </w:rPr>
+        <w:t>aimerais que la configuration actuelle de la montre soit sauvegarder et ce même lorsque j’éteint la montre</w:t>
+      </w:r>
+    </w:p>
+    <w:p>
+      <w:pPr>
+        <w:rPr>
+          <w:lang w:val="fr-FR"/>
+        </w:rPr>
+      </w:pPr>
+    </w:p>
+    <w:p>
+      <w:pPr>
+        <w:rPr>
+          <w:lang w:val="fr-FR"/>
+        </w:rPr>
+      </w:pPr>
+      <w:r>
+        <w:rPr>
+          <w:lang w:val="fr-FR"/>
+        </w:rPr>
+        <w:t xml:space="preserve">En tant qu’utilisateur j’aimerais pouvoir choisir entre un cadran analogique et digital </w:t>
+      </w:r>
+    </w:p>
+    <w:p>
+      <w:pPr>
+        <w:rPr>
+          <w:lang w:val="fr-FR"/>
+        </w:rPr>
+      </w:pPr>
+    </w:p>
+    <w:p>
+      <w:pPr>
+        <w:rPr>
+          <w:lang w:val="fr-FR"/>
+        </w:rPr>
+      </w:pPr>
+      <w:r>
+        <w:rPr>
+          <w:lang w:val="fr-FR"/>
+        </w:rPr>
+        <w:t xml:space="preserve">En tant qu’utilisateur j’aimerais qu’il y </w:t>
+      </w:r>
+      <w:r>
+        <w:rPr>
+          <w:lang w:val="fr-FR"/>
+        </w:rPr>
+        <w:t>ait</w:t>
+      </w:r>
+      <w:r>
+        <w:rPr>
+          <w:lang w:val="fr-FR"/>
+        </w:rPr>
+        <w:t xml:space="preserve"> un bruit spécifique pour le mouvement des aiguilles ou lorsqu’une nouvelle minute/heure passe</w:t>
+      </w:r>
+    </w:p>
+    <w:p>
+      <w:pPr>
+        <w:rPr>
+          <w:lang w:val="fr-FR"/>
+        </w:rPr>
+      </w:pPr>
+    </w:p>
+    <w:p>
+      <w:pPr>
+        <w:rPr>
+          <w:lang w:val="fr-FR"/>
+        </w:rPr>
+      </w:pPr>
+      <w:r>
+        <w:rPr>
+          <w:lang w:val="fr-FR"/>
+        </w:rPr>
+        <w:t>En tant qu’utilisateur j’aimerais pouvoir</w:t>
+      </w:r>
+      <w:r>
+        <w:rPr>
+          <w:lang w:val="fr-FR"/>
+        </w:rPr>
+        <w:t xml:space="preserve"> créer des alarmes/minuteurs/métronomes à partir d’un menu de choix</w:t>
+      </w:r>
+      <w:bookmarkStart w:id="0" w:name="_GoBack"/>
+      <w:bookmarkEnd w:id="0"/>
     </w:p>
     <w:sectPr>
       <w:pgSz w:w="11900" w:h="16840"/>

</xml_diff>